<commit_message>
add changes to mockup
</commit_message>
<xml_diff>
--- a/documentation/mockup/Mockup-Screenshot.docx
+++ b/documentation/mockup/Mockup-Screenshot.docx
@@ -4,6 +4,9 @@
   <w:body>
     <w:p>
       <w:r>
+        <w:rPr>
+          <w:noProof/>
+        </w:rPr>
         <w:drawing>
           <wp:inline distT="0" distB="0" distL="0" distR="0" wp14:anchorId="253527EE" wp14:editId="0BA75FC1">
             <wp:extent cx="5731510" cy="3706495"/>
@@ -43,6 +46,9 @@
     </w:p>
     <w:p>
       <w:r>
+        <w:rPr>
+          <w:noProof/>
+        </w:rPr>
         <w:drawing>
           <wp:inline distT="0" distB="0" distL="0" distR="0" wp14:anchorId="38E3765E" wp14:editId="5576F272">
             <wp:extent cx="5731510" cy="3717290"/>
@@ -82,7 +88,50 @@
     </w:p>
     <w:p>
       <w:r>
+        <w:rPr>
+          <w:noProof/>
+        </w:rPr>
         <w:lastRenderedPageBreak/>
+        <w:drawing>
+          <wp:inline distT="0" distB="0" distL="0" distR="0" wp14:anchorId="143B3592" wp14:editId="4B4DE112">
+            <wp:extent cx="5731510" cy="3649345"/>
+            <wp:effectExtent l="0" t="0" r="0" b="0"/>
+            <wp:docPr id="13" name="Picture 13" descr="Graphical user interface&#10;&#10;Description automatically generated"/>
+            <wp:cNvGraphicFramePr>
+              <a:graphicFrameLocks xmlns:a="http://schemas.openxmlformats.org/drawingml/2006/main" noChangeAspect="1"/>
+            </wp:cNvGraphicFramePr>
+            <a:graphic xmlns:a="http://schemas.openxmlformats.org/drawingml/2006/main">
+              <a:graphicData uri="http://schemas.openxmlformats.org/drawingml/2006/picture">
+                <pic:pic xmlns:pic="http://schemas.openxmlformats.org/drawingml/2006/picture">
+                  <pic:nvPicPr>
+                    <pic:cNvPr id="13" name="Picture 13" descr="Graphical user interface&#10;&#10;Description automatically generated"/>
+                    <pic:cNvPicPr/>
+                  </pic:nvPicPr>
+                  <pic:blipFill>
+                    <a:blip r:embed="rId6"/>
+                    <a:stretch>
+                      <a:fillRect/>
+                    </a:stretch>
+                  </pic:blipFill>
+                  <pic:spPr>
+                    <a:xfrm>
+                      <a:off x="0" y="0"/>
+                      <a:ext cx="5731510" cy="3649345"/>
+                    </a:xfrm>
+                    <a:prstGeom prst="rect">
+                      <a:avLst/>
+                    </a:prstGeom>
+                  </pic:spPr>
+                </pic:pic>
+              </a:graphicData>
+            </a:graphic>
+          </wp:inline>
+        </w:drawing>
+      </w:r>
+      <w:r>
+        <w:rPr>
+          <w:noProof/>
+        </w:rPr>
         <w:drawing>
           <wp:inline distT="0" distB="0" distL="0" distR="0" wp14:anchorId="1F4BF647" wp14:editId="1B2944B3">
             <wp:extent cx="5731510" cy="3741420"/>
@@ -99,7 +148,7 @@
                     <pic:cNvPicPr/>
                   </pic:nvPicPr>
                   <pic:blipFill>
-                    <a:blip r:embed="rId6"/>
+                    <a:blip r:embed="rId7"/>
                     <a:stretch>
                       <a:fillRect/>
                     </a:stretch>
@@ -122,6 +171,10 @@
     </w:p>
     <w:p>
       <w:r>
+        <w:rPr>
+          <w:noProof/>
+        </w:rPr>
+        <w:lastRenderedPageBreak/>
         <w:drawing>
           <wp:inline distT="0" distB="0" distL="0" distR="0" wp14:anchorId="17FF2CE4" wp14:editId="764A93A4">
             <wp:extent cx="5731510" cy="3724275"/>
@@ -138,7 +191,7 @@
                     <pic:cNvPicPr/>
                   </pic:nvPicPr>
                   <pic:blipFill>
-                    <a:blip r:embed="rId7"/>
+                    <a:blip r:embed="rId8"/>
                     <a:stretch>
                       <a:fillRect/>
                     </a:stretch>
@@ -161,7 +214,9 @@
     </w:p>
     <w:p>
       <w:r>
-        <w:lastRenderedPageBreak/>
+        <w:rPr>
+          <w:noProof/>
+        </w:rPr>
         <w:drawing>
           <wp:inline distT="0" distB="0" distL="0" distR="0" wp14:anchorId="426A0F5B" wp14:editId="60B5E0BB">
             <wp:extent cx="5731510" cy="3710940"/>
@@ -178,7 +233,7 @@
                     <pic:cNvPicPr/>
                   </pic:nvPicPr>
                   <pic:blipFill>
-                    <a:blip r:embed="rId8"/>
+                    <a:blip r:embed="rId9"/>
                     <a:stretch>
                       <a:fillRect/>
                     </a:stretch>
@@ -201,6 +256,10 @@
     </w:p>
     <w:p>
       <w:r>
+        <w:rPr>
+          <w:noProof/>
+        </w:rPr>
+        <w:lastRenderedPageBreak/>
         <w:drawing>
           <wp:inline distT="0" distB="0" distL="0" distR="0" wp14:anchorId="5BF22F26" wp14:editId="2A80878D">
             <wp:extent cx="5731510" cy="3721735"/>
@@ -217,7 +276,7 @@
                     <pic:cNvPicPr/>
                   </pic:nvPicPr>
                   <pic:blipFill>
-                    <a:blip r:embed="rId9"/>
+                    <a:blip r:embed="rId10"/>
                     <a:stretch>
                       <a:fillRect/>
                     </a:stretch>
@@ -240,7 +299,9 @@
     </w:p>
     <w:p>
       <w:r>
-        <w:lastRenderedPageBreak/>
+        <w:rPr>
+          <w:noProof/>
+        </w:rPr>
         <w:drawing>
           <wp:inline distT="0" distB="0" distL="0" distR="0" wp14:anchorId="69718676" wp14:editId="02A9BEDF">
             <wp:extent cx="5731510" cy="3723640"/>
@@ -257,7 +318,7 @@
                     <pic:cNvPicPr/>
                   </pic:nvPicPr>
                   <pic:blipFill>
-                    <a:blip r:embed="rId10"/>
+                    <a:blip r:embed="rId11"/>
                     <a:stretch>
                       <a:fillRect/>
                     </a:stretch>
@@ -280,6 +341,10 @@
     </w:p>
     <w:p>
       <w:r>
+        <w:rPr>
+          <w:noProof/>
+        </w:rPr>
+        <w:lastRenderedPageBreak/>
         <w:drawing>
           <wp:inline distT="0" distB="0" distL="0" distR="0" wp14:anchorId="2DF1BB18" wp14:editId="7324CBED">
             <wp:extent cx="5731510" cy="3706495"/>
@@ -296,7 +361,7 @@
                     <pic:cNvPicPr/>
                   </pic:nvPicPr>
                   <pic:blipFill>
-                    <a:blip r:embed="rId11"/>
+                    <a:blip r:embed="rId12"/>
                     <a:stretch>
                       <a:fillRect/>
                     </a:stretch>
@@ -319,7 +384,9 @@
     </w:p>
     <w:p>
       <w:r>
-        <w:lastRenderedPageBreak/>
+        <w:rPr>
+          <w:noProof/>
+        </w:rPr>
         <w:drawing>
           <wp:inline distT="0" distB="0" distL="0" distR="0" wp14:anchorId="22FC4835" wp14:editId="2B145415">
             <wp:extent cx="5731510" cy="3725545"/>
@@ -336,7 +403,7 @@
                     <pic:cNvPicPr/>
                   </pic:nvPicPr>
                   <pic:blipFill>
-                    <a:blip r:embed="rId12"/>
+                    <a:blip r:embed="rId13"/>
                     <a:stretch>
                       <a:fillRect/>
                     </a:stretch>
@@ -359,6 +426,10 @@
     </w:p>
     <w:p>
       <w:r>
+        <w:rPr>
+          <w:noProof/>
+        </w:rPr>
+        <w:lastRenderedPageBreak/>
         <w:drawing>
           <wp:inline distT="0" distB="0" distL="0" distR="0" wp14:anchorId="21F82F75" wp14:editId="767A29F2">
             <wp:extent cx="5731510" cy="3717290"/>
@@ -375,7 +446,7 @@
                     <pic:cNvPicPr/>
                   </pic:nvPicPr>
                   <pic:blipFill>
-                    <a:blip r:embed="rId13"/>
+                    <a:blip r:embed="rId14"/>
                     <a:stretch>
                       <a:fillRect/>
                     </a:stretch>
@@ -398,7 +469,9 @@
     </w:p>
     <w:p>
       <w:r>
-        <w:lastRenderedPageBreak/>
+        <w:rPr>
+          <w:noProof/>
+        </w:rPr>
         <w:drawing>
           <wp:inline distT="0" distB="0" distL="0" distR="0" wp14:anchorId="4D1596A0" wp14:editId="55D265C1">
             <wp:extent cx="5731510" cy="3728085"/>
@@ -415,7 +488,7 @@
                     <pic:cNvPicPr/>
                   </pic:nvPicPr>
                   <pic:blipFill>
-                    <a:blip r:embed="rId14"/>
+                    <a:blip r:embed="rId15"/>
                     <a:stretch>
                       <a:fillRect/>
                     </a:stretch>
@@ -438,6 +511,10 @@
     </w:p>
     <w:p>
       <w:r>
+        <w:rPr>
+          <w:noProof/>
+        </w:rPr>
+        <w:lastRenderedPageBreak/>
         <w:drawing>
           <wp:inline distT="0" distB="0" distL="0" distR="0" wp14:anchorId="2B3BBDDC" wp14:editId="7E9E7064">
             <wp:extent cx="5731510" cy="3736975"/>
@@ -454,7 +531,7 @@
                     <pic:cNvPicPr/>
                   </pic:nvPicPr>
                   <pic:blipFill>
-                    <a:blip r:embed="rId15"/>
+                    <a:blip r:embed="rId16"/>
                     <a:stretch>
                       <a:fillRect/>
                     </a:stretch>

</xml_diff>